<commit_message>
Working on Budget Process
</commit_message>
<xml_diff>
--- a/storage/AvisVirement.docx
+++ b/storage/AvisVirement.docx
@@ -1263,7 +1263,7 @@
                 <w:sz w:val="28"/>
                 <w:szCs w:val="28"/>
               </w:rPr>
-              <w:t>1 301 000,00</w:t>
+              <w:t>999 000,00</w:t>
             </w:r>
           </w:p>
         </w:tc>
@@ -1465,7 +1465,7 @@
                 <w:sz w:val="28"/>
                 <w:szCs w:val="28"/>
               </w:rPr>
-              <w:t>MAI</w:t>
+              <w:t>Juin</w:t>
             </w:r>
             <w:r>
               <w:rPr>

</xml_diff>

<commit_message>
Fix Renouvellement dossier bugs
</commit_message>
<xml_diff>
--- a/storage/AvisVirement.docx
+++ b/storage/AvisVirement.docx
@@ -1263,7 +1263,7 @@
                 <w:sz w:val="28"/>
                 <w:szCs w:val="28"/>
               </w:rPr>
-              <w:t>1 350 000,00</w:t>
+              <w:t>3 743 100,00</w:t>
             </w:r>
           </w:p>
         </w:tc>
@@ -1465,7 +1465,7 @@
                 <w:sz w:val="28"/>
                 <w:szCs w:val="28"/>
               </w:rPr>
-              <w:t>Juillet</w:t>
+              <w:t>Juilet</w:t>
             </w:r>
             <w:r>
               <w:rPr>

</xml_diff>

<commit_message>
bug fixed - inhance UX
</commit_message>
<xml_diff>
--- a/storage/AvisVirement.docx
+++ b/storage/AvisVirement.docx
@@ -414,7 +414,7 @@
                         <w:sz w:val="20"/>
                         <w:szCs w:val="20"/>
                       </w:rPr>
-                      <w:t>2020</w:t>
+                      <w:t>2021</w:t>
                     </w:r>
                     <w:r>
                       <w:rPr>
@@ -1263,7 +1263,7 @@
                 <w:sz w:val="28"/>
                 <w:szCs w:val="28"/>
               </w:rPr>
-              <w:t>3 767 400,00</w:t>
+              <w:t>3 993 300,00</w:t>
             </w:r>
           </w:p>
         </w:tc>
@@ -1465,7 +1465,7 @@
                 <w:sz w:val="28"/>
                 <w:szCs w:val="28"/>
               </w:rPr>
-              <w:t>Decembre</w:t>
+              <w:t>Janvier</w:t>
             </w:r>
             <w:r>
               <w:rPr>
@@ -1483,7 +1483,7 @@
                 <w:sz w:val="28"/>
                 <w:szCs w:val="28"/>
               </w:rPr>
-              <w:t>2020</w:t>
+              <w:t>2021</w:t>
             </w:r>
           </w:p>
           <w:p>

</xml_diff>

<commit_message>
import rappel fait from xlsx
</commit_message>
<xml_diff>
--- a/storage/AvisVirement.docx
+++ b/storage/AvisVirement.docx
@@ -1263,7 +1263,7 @@
                 <w:sz w:val="28"/>
                 <w:szCs w:val="28"/>
               </w:rPr>
-              <w:t>3 545 100,00</w:t>
+              <w:t>3 647 700,00</w:t>
             </w:r>
           </w:p>
         </w:tc>
@@ -1465,7 +1465,7 @@
                 <w:sz w:val="28"/>
                 <w:szCs w:val="28"/>
               </w:rPr>
-              <w:t>Mars</w:t>
+              <w:t>Avril</w:t>
             </w:r>
             <w:r>
               <w:rPr>

</xml_diff>